<commit_message>
[UPDATE] Merged heuristics part with final document. Missing the trees.
</commit_message>
<xml_diff>
--- a/Assignment 04/Exercise 05 - Informed Search.docx
+++ b/Assignment 04/Exercise 05 - Informed Search.docx
@@ -1222,8 +1222,6 @@
         </w:rPr>
         <w:t xml:space="preserve"> lowest possible. If we were to use an heuristic that was admissible but not consistent, it wouldn’t be guaranteed that once a node expands we have arrived to it at the lowest possible cost.</w:t>
       </w:r>
-      <w:bookmarkStart w:id="0" w:name="_GoBack"/>
-      <w:bookmarkEnd w:id="0"/>
     </w:p>
     <w:p>
       <w:pPr>
@@ -1317,15 +1315,32 @@
         </w:rPr>
         <w:t xml:space="preserve">like the one you can find on </w:t>
       </w:r>
-      <w:hyperlink r:id="rId10" w:history="1">
-        <w:r>
-          <w:rPr>
-            <w:rStyle w:val="Hipervnculo"/>
-            <w:lang w:val="en-US"/>
-          </w:rPr>
-          <w:t>https://www.proprofs.com/games/sliding-block-puzzle/</w:t>
-        </w:r>
-      </w:hyperlink>
+      <w:r>
+        <w:fldChar w:fldCharType="begin"/>
+      </w:r>
+      <w:r>
+        <w:rPr>
+          <w:lang w:val="en-US"/>
+        </w:rPr>
+        <w:instrText xml:space="preserve"> HYPERLINK "https://www.proprofs.com/games/sliding-block-puzzle/" </w:instrText>
+      </w:r>
+      <w:r>
+        <w:fldChar w:fldCharType="separate"/>
+      </w:r>
+      <w:r>
+        <w:rPr>
+          <w:rStyle w:val="Hipervnculo"/>
+          <w:lang w:val="en-US"/>
+        </w:rPr>
+        <w:t>https://www.proprofs.com/games/sliding-block-puzzle/</w:t>
+      </w:r>
+      <w:r>
+        <w:rPr>
+          <w:rStyle w:val="Hipervnculo"/>
+          <w:lang w:val="en-US"/>
+        </w:rPr>
+        <w:fldChar w:fldCharType="end"/>
+      </w:r>
       <w:r>
         <w:rPr>
           <w:color w:val="002060"/>
@@ -1372,7 +1387,7 @@
                     <pic:cNvPicPr/>
                   </pic:nvPicPr>
                   <pic:blipFill>
-                    <a:blip r:embed="rId11"/>
+                    <a:blip r:embed="rId10"/>
                     <a:stretch>
                       <a:fillRect/>
                     </a:stretch>
@@ -1623,11 +1638,218 @@
         <w:jc w:val="both"/>
         <w:rPr>
           <w:bCs/>
-          <w:color w:val="002060"/>
-          <w:sz w:val="24"/>
-          <w:szCs w:val="20"/>
-        </w:rPr>
-      </w:pPr>
+          <w:sz w:val="24"/>
+          <w:szCs w:val="20"/>
+          <w:lang w:val="en-US"/>
+        </w:rPr>
+      </w:pPr>
+      <w:r>
+        <w:rPr>
+          <w:bCs/>
+          <w:sz w:val="24"/>
+          <w:szCs w:val="20"/>
+          <w:lang w:val="en-US"/>
+        </w:rPr>
+        <w:t xml:space="preserve">The first heuristic we propose estimates the number of times one </w:t>
+      </w:r>
+      <w:proofErr w:type="gramStart"/>
+      <w:r>
+        <w:rPr>
+          <w:bCs/>
+          <w:sz w:val="24"/>
+          <w:szCs w:val="20"/>
+          <w:lang w:val="en-US"/>
+        </w:rPr>
+        <w:t>has to</w:t>
+      </w:r>
+      <w:proofErr w:type="gramEnd"/>
+      <w:r>
+        <w:rPr>
+          <w:bCs/>
+          <w:sz w:val="24"/>
+          <w:szCs w:val="20"/>
+          <w:lang w:val="en-US"/>
+        </w:rPr>
+        <w:t xml:space="preserve"> move the red piece in order to complete the puzzle. </w:t>
+      </w:r>
+      <w:r>
+        <w:rPr>
+          <w:bCs/>
+          <w:sz w:val="24"/>
+          <w:szCs w:val="20"/>
+          <w:lang w:val="en-US"/>
+        </w:rPr>
+        <w:t xml:space="preserve">For this estimation it is assumed that there are no yellow pieces in play making it </w:t>
+      </w:r>
+      <w:proofErr w:type="gramStart"/>
+      <w:r>
+        <w:rPr>
+          <w:bCs/>
+          <w:sz w:val="24"/>
+          <w:szCs w:val="20"/>
+          <w:lang w:val="en-US"/>
+        </w:rPr>
+        <w:t>really easy</w:t>
+      </w:r>
+      <w:proofErr w:type="gramEnd"/>
+      <w:r>
+        <w:rPr>
+          <w:bCs/>
+          <w:sz w:val="24"/>
+          <w:szCs w:val="20"/>
+          <w:lang w:val="en-US"/>
+        </w:rPr>
+        <w:t xml:space="preserve"> to complete an estimation, here is an example:</w:t>
+      </w:r>
+    </w:p>
+    <w:p>
+      <w:pPr>
+        <w:jc w:val="both"/>
+        <w:rPr>
+          <w:bCs/>
+          <w:sz w:val="24"/>
+          <w:szCs w:val="20"/>
+          <w:lang w:val="en-US"/>
+        </w:rPr>
+      </w:pPr>
+      <w:r>
+        <w:rPr>
+          <w:bCs/>
+          <w:sz w:val="24"/>
+          <w:szCs w:val="20"/>
+          <w:lang w:val="en-US"/>
+        </w:rPr>
+        <w:t xml:space="preserve">State: </w:t>
+      </w:r>
+      <w:r>
+        <w:rPr>
+          <w:bCs/>
+          <w:noProof/>
+          <w:sz w:val="24"/>
+          <w:szCs w:val="20"/>
+          <w:lang w:eastAsia="es-MX"/>
+        </w:rPr>
+        <w:drawing>
+          <wp:inline distT="0" distB="0" distL="0" distR="0" wp14:anchorId="6F79FAA2" wp14:editId="35910712">
+            <wp:extent cx="1555537" cy="1562100"/>
+            <wp:effectExtent l="0" t="0" r="6985" b="0"/>
+            <wp:docPr id="7" name="Imagen 7"/>
+            <wp:cNvGraphicFramePr>
+              <a:graphicFrameLocks xmlns:a="http://schemas.openxmlformats.org/drawingml/2006/main" noChangeAspect="1"/>
+            </wp:cNvGraphicFramePr>
+            <a:graphic xmlns:a="http://schemas.openxmlformats.org/drawingml/2006/main">
+              <a:graphicData uri="http://schemas.openxmlformats.org/drawingml/2006/picture">
+                <pic:pic xmlns:pic="http://schemas.openxmlformats.org/drawingml/2006/picture">
+                  <pic:nvPicPr>
+                    <pic:cNvPr id="7" name="Picture 2019-09-05 15_56_44.png"/>
+                    <pic:cNvPicPr/>
+                  </pic:nvPicPr>
+                  <pic:blipFill>
+                    <a:blip r:embed="rId11">
+                      <a:extLst>
+                        <a:ext uri="{28A0092B-C50C-407E-A947-70E740481C1C}">
+                          <a14:useLocalDpi xmlns:a14="http://schemas.microsoft.com/office/drawing/2010/main" val="0"/>
+                        </a:ext>
+                      </a:extLst>
+                    </a:blip>
+                    <a:stretch>
+                      <a:fillRect/>
+                    </a:stretch>
+                  </pic:blipFill>
+                  <pic:spPr>
+                    <a:xfrm>
+                      <a:off x="0" y="0"/>
+                      <a:ext cx="1571656" cy="1578287"/>
+                    </a:xfrm>
+                    <a:prstGeom prst="rect">
+                      <a:avLst/>
+                    </a:prstGeom>
+                  </pic:spPr>
+                </pic:pic>
+              </a:graphicData>
+            </a:graphic>
+          </wp:inline>
+        </w:drawing>
+      </w:r>
+      <w:r>
+        <w:rPr>
+          <w:bCs/>
+          <w:sz w:val="24"/>
+          <w:szCs w:val="20"/>
+          <w:lang w:val="en-US"/>
+        </w:rPr>
+        <w:t xml:space="preserve">                           Heuristic estimation: </w:t>
+      </w:r>
+      <w:r>
+        <w:rPr>
+          <w:bCs/>
+          <w:noProof/>
+          <w:sz w:val="24"/>
+          <w:szCs w:val="20"/>
+          <w:lang w:eastAsia="es-MX"/>
+        </w:rPr>
+        <w:drawing>
+          <wp:inline distT="0" distB="0" distL="0" distR="0" wp14:anchorId="17C91EE0" wp14:editId="19B228FB">
+            <wp:extent cx="1571625" cy="1571625"/>
+            <wp:effectExtent l="0" t="0" r="9525" b="9525"/>
+            <wp:docPr id="8" name="Imagen 8"/>
+            <wp:cNvGraphicFramePr>
+              <a:graphicFrameLocks xmlns:a="http://schemas.openxmlformats.org/drawingml/2006/main" noChangeAspect="1"/>
+            </wp:cNvGraphicFramePr>
+            <a:graphic xmlns:a="http://schemas.openxmlformats.org/drawingml/2006/main">
+              <a:graphicData uri="http://schemas.openxmlformats.org/drawingml/2006/picture">
+                <pic:pic xmlns:pic="http://schemas.openxmlformats.org/drawingml/2006/picture">
+                  <pic:nvPicPr>
+                    <pic:cNvPr id="8" name="Picture 2019-09-05 15_36_40.png"/>
+                    <pic:cNvPicPr/>
+                  </pic:nvPicPr>
+                  <pic:blipFill>
+                    <a:blip r:embed="rId12">
+                      <a:extLst>
+                        <a:ext uri="{28A0092B-C50C-407E-A947-70E740481C1C}">
+                          <a14:useLocalDpi xmlns:a14="http://schemas.microsoft.com/office/drawing/2010/main" val="0"/>
+                        </a:ext>
+                      </a:extLst>
+                    </a:blip>
+                    <a:stretch>
+                      <a:fillRect/>
+                    </a:stretch>
+                  </pic:blipFill>
+                  <pic:spPr>
+                    <a:xfrm>
+                      <a:off x="0" y="0"/>
+                      <a:ext cx="1571625" cy="1571625"/>
+                    </a:xfrm>
+                    <a:prstGeom prst="rect">
+                      <a:avLst/>
+                    </a:prstGeom>
+                  </pic:spPr>
+                </pic:pic>
+              </a:graphicData>
+            </a:graphic>
+          </wp:inline>
+        </w:drawing>
+      </w:r>
+    </w:p>
+    <w:p>
+      <w:pPr>
+        <w:jc w:val="both"/>
+        <w:rPr>
+          <w:bCs/>
+          <w:sz w:val="24"/>
+          <w:szCs w:val="20"/>
+          <w:lang w:val="en-US"/>
+        </w:rPr>
+      </w:pPr>
+      <w:r>
+        <w:rPr>
+          <w:bCs/>
+          <w:sz w:val="24"/>
+          <w:szCs w:val="20"/>
+          <w:lang w:val="en-US"/>
+        </w:rPr>
+        <w:t>In this example it is easy to see that if we were to ignore the yellow pieces, the puzzle could be completed in 3 steps, so this state would receive a heuristic estimation of h(n) = 3.</w:t>
+      </w:r>
     </w:p>
     <w:p>
       <w:pPr>
@@ -1643,109 +1865,68 @@
           <w:color w:val="002060"/>
           <w:sz w:val="24"/>
           <w:szCs w:val="20"/>
-        </w:rPr>
-      </w:pPr>
-      <w:r>
-        <w:rPr>
-          <w:bCs/>
-          <w:color w:val="002060"/>
-          <w:sz w:val="24"/>
-          <w:szCs w:val="20"/>
-          <w:lang w:val="en-US"/>
-        </w:rPr>
-        <w:t xml:space="preserve">Is this an </w:t>
-      </w:r>
-      <w:proofErr w:type="spellStart"/>
-      <w:r>
-        <w:rPr>
-          <w:bCs/>
-          <w:color w:val="002060"/>
-          <w:sz w:val="24"/>
-          <w:szCs w:val="20"/>
-          <w:lang w:val="en-US"/>
-        </w:rPr>
-        <w:t>admisible</w:t>
-      </w:r>
-      <w:proofErr w:type="spellEnd"/>
-      <w:r>
-        <w:rPr>
-          <w:bCs/>
-          <w:color w:val="002060"/>
-          <w:sz w:val="24"/>
-          <w:szCs w:val="20"/>
-          <w:lang w:val="en-US"/>
-        </w:rPr>
-        <w:t xml:space="preserve"> heuristic? </w:t>
-      </w:r>
-      <w:proofErr w:type="spellStart"/>
-      <w:r>
-        <w:rPr>
-          <w:bCs/>
-          <w:color w:val="002060"/>
-          <w:sz w:val="24"/>
-          <w:szCs w:val="20"/>
-        </w:rPr>
-        <w:t>Justify</w:t>
-      </w:r>
-      <w:proofErr w:type="spellEnd"/>
-      <w:r>
-        <w:rPr>
-          <w:bCs/>
-          <w:color w:val="002060"/>
-          <w:sz w:val="24"/>
-          <w:szCs w:val="20"/>
-        </w:rPr>
-        <w:t xml:space="preserve"> </w:t>
-      </w:r>
-      <w:proofErr w:type="spellStart"/>
-      <w:r>
-        <w:rPr>
-          <w:bCs/>
-          <w:color w:val="002060"/>
-          <w:sz w:val="24"/>
-          <w:szCs w:val="20"/>
-        </w:rPr>
-        <w:t>your</w:t>
-      </w:r>
-      <w:proofErr w:type="spellEnd"/>
-      <w:r>
-        <w:rPr>
-          <w:bCs/>
-          <w:color w:val="002060"/>
-          <w:sz w:val="24"/>
-          <w:szCs w:val="20"/>
-        </w:rPr>
-        <w:t xml:space="preserve"> </w:t>
-      </w:r>
-      <w:proofErr w:type="spellStart"/>
-      <w:r>
-        <w:rPr>
-          <w:bCs/>
-          <w:color w:val="002060"/>
-          <w:sz w:val="24"/>
-          <w:szCs w:val="20"/>
-        </w:rPr>
-        <w:t>answer</w:t>
-      </w:r>
-      <w:proofErr w:type="spellEnd"/>
-      <w:r>
-        <w:rPr>
-          <w:bCs/>
-          <w:color w:val="002060"/>
-          <w:sz w:val="24"/>
-          <w:szCs w:val="20"/>
-        </w:rPr>
-        <w:t>.</w:t>
-      </w:r>
-    </w:p>
-    <w:p>
-      <w:pPr>
-        <w:jc w:val="both"/>
-        <w:rPr>
-          <w:bCs/>
-          <w:color w:val="002060"/>
-          <w:sz w:val="24"/>
-          <w:szCs w:val="20"/>
+          <w:lang w:val="en-US"/>
+        </w:rPr>
+      </w:pPr>
+      <w:r>
+        <w:rPr>
+          <w:bCs/>
+          <w:color w:val="002060"/>
+          <w:sz w:val="24"/>
+          <w:szCs w:val="20"/>
+          <w:lang w:val="en-US"/>
+        </w:rPr>
+        <w:t>Is this an admissible heuristic? Justify your answer.</w:t>
+      </w:r>
+    </w:p>
+    <w:p>
+      <w:pPr>
+        <w:jc w:val="both"/>
+        <w:rPr>
+          <w:bCs/>
+          <w:sz w:val="24"/>
+          <w:szCs w:val="20"/>
+          <w:lang w:val="en-US"/>
+        </w:rPr>
+      </w:pPr>
+      <w:r>
+        <w:rPr>
+          <w:bCs/>
+          <w:sz w:val="24"/>
+          <w:szCs w:val="20"/>
+          <w:lang w:val="en-US"/>
+        </w:rPr>
+        <w:t xml:space="preserve">It is admissible because it underestimates the number of moves that it will take to solve the puzzle. In fact, even if there were no yellow blocks, the number of moves it would take to solve it would be </w:t>
+      </w:r>
+      <w:r>
+        <w:rPr>
+          <w:bCs/>
+          <w:i/>
+          <w:sz w:val="24"/>
+          <w:szCs w:val="20"/>
+          <w:lang w:val="en-US"/>
+        </w:rPr>
+        <w:t>at least</w:t>
+      </w:r>
+      <w:r>
+        <w:rPr>
+          <w:bCs/>
+          <w:sz w:val="24"/>
+          <w:szCs w:val="20"/>
+          <w:lang w:val="en-US"/>
+        </w:rPr>
+        <w:t xml:space="preserve"> the number of moves the heuristic computes, so the admissibility condition h(n) &lt;= h*(n) is met.</w:t>
+      </w:r>
+    </w:p>
+    <w:p>
+      <w:pPr>
+        <w:jc w:val="both"/>
+        <w:rPr>
+          <w:bCs/>
+          <w:color w:val="002060"/>
+          <w:sz w:val="24"/>
+          <w:szCs w:val="20"/>
+          <w:lang w:val="en-US"/>
         </w:rPr>
       </w:pPr>
     </w:p>
@@ -1756,33 +1937,17 @@
           <w:b/>
           <w:color w:val="002060"/>
           <w:sz w:val="28"/>
-        </w:rPr>
-      </w:pPr>
-      <w:proofErr w:type="spellStart"/>
+          <w:lang w:val="en-US"/>
+        </w:rPr>
+      </w:pPr>
       <w:r>
         <w:rPr>
           <w:b/>
           <w:color w:val="002060"/>
           <w:sz w:val="28"/>
-        </w:rPr>
-        <w:t>Heuristic</w:t>
-      </w:r>
-      <w:proofErr w:type="spellEnd"/>
-      <w:r>
-        <w:rPr>
-          <w:b/>
-          <w:color w:val="002060"/>
-          <w:sz w:val="28"/>
-        </w:rPr>
-        <w:t xml:space="preserve"> </w:t>
-      </w:r>
-      <w:r>
-        <w:rPr>
-          <w:b/>
-          <w:color w:val="002060"/>
-          <w:sz w:val="28"/>
-        </w:rPr>
-        <w:t>2</w:t>
+          <w:lang w:val="en-US"/>
+        </w:rPr>
+        <w:t>Heuristic 2</w:t>
       </w:r>
     </w:p>
     <w:p>
@@ -1808,7 +1973,7 @@
           <w:szCs w:val="20"/>
           <w:lang w:val="en-US"/>
         </w:rPr>
-        <w:t xml:space="preserve">How do you evaluate the states with this heuristic? </w:t>
+        <w:t>How do you evaluate the states with this heuristic? Add one e</w:t>
       </w:r>
       <w:proofErr w:type="spellStart"/>
       <w:r>
@@ -1818,7 +1983,7 @@
           <w:sz w:val="24"/>
           <w:szCs w:val="20"/>
         </w:rPr>
-        <w:t>Add</w:t>
+        <w:t>xample</w:t>
       </w:r>
       <w:proofErr w:type="spellEnd"/>
       <w:r>
@@ -1828,46 +1993,6 @@
           <w:sz w:val="24"/>
           <w:szCs w:val="20"/>
         </w:rPr>
-        <w:t xml:space="preserve"> </w:t>
-      </w:r>
-      <w:proofErr w:type="spellStart"/>
-      <w:r>
-        <w:rPr>
-          <w:bCs/>
-          <w:color w:val="002060"/>
-          <w:sz w:val="24"/>
-          <w:szCs w:val="20"/>
-        </w:rPr>
-        <w:t>one</w:t>
-      </w:r>
-      <w:proofErr w:type="spellEnd"/>
-      <w:r>
-        <w:rPr>
-          <w:bCs/>
-          <w:color w:val="002060"/>
-          <w:sz w:val="24"/>
-          <w:szCs w:val="20"/>
-        </w:rPr>
-        <w:t xml:space="preserve"> </w:t>
-      </w:r>
-      <w:proofErr w:type="spellStart"/>
-      <w:r>
-        <w:rPr>
-          <w:bCs/>
-          <w:color w:val="002060"/>
-          <w:sz w:val="24"/>
-          <w:szCs w:val="20"/>
-        </w:rPr>
-        <w:t>example</w:t>
-      </w:r>
-      <w:proofErr w:type="spellEnd"/>
-      <w:r>
-        <w:rPr>
-          <w:bCs/>
-          <w:color w:val="002060"/>
-          <w:sz w:val="24"/>
-          <w:szCs w:val="20"/>
-        </w:rPr>
         <w:t>.</w:t>
       </w:r>
     </w:p>
@@ -1876,9 +2001,188 @@
         <w:jc w:val="both"/>
         <w:rPr>
           <w:bCs/>
-          <w:color w:val="002060"/>
-          <w:sz w:val="24"/>
-          <w:szCs w:val="20"/>
+          <w:sz w:val="24"/>
+          <w:szCs w:val="20"/>
+          <w:lang w:val="en-US"/>
+        </w:rPr>
+      </w:pPr>
+      <w:r>
+        <w:rPr>
+          <w:bCs/>
+          <w:sz w:val="24"/>
+          <w:szCs w:val="20"/>
+          <w:lang w:val="en-US"/>
+        </w:rPr>
+        <w:t>The second heuristic we propose consists in counting the number of yellow pieces to the left or below the red piece</w:t>
+      </w:r>
+      <w:r>
+        <w:rPr>
+          <w:bCs/>
+          <w:sz w:val="24"/>
+          <w:szCs w:val="20"/>
+          <w:lang w:val="en-US"/>
+        </w:rPr>
+        <w:t xml:space="preserve"> (troublesome pieces) to estimate the number of moves we need to clear the path in order to solve the puzzle. We choose the pieces to the left and below the red piece because those are the pieces directly blocking the goal of the red piece while the ones that are right or up are already “out of the way”. Here is an example:</w:t>
+      </w:r>
+    </w:p>
+    <w:p>
+      <w:pPr>
+        <w:jc w:val="both"/>
+        <w:rPr>
+          <w:bCs/>
+          <w:sz w:val="24"/>
+          <w:szCs w:val="20"/>
+          <w:lang w:val="en-US"/>
+        </w:rPr>
+      </w:pPr>
+      <w:r>
+        <w:rPr>
+          <w:bCs/>
+          <w:sz w:val="24"/>
+          <w:szCs w:val="20"/>
+          <w:lang w:val="en-US"/>
+        </w:rPr>
+        <w:lastRenderedPageBreak/>
+        <w:t xml:space="preserve">State: </w:t>
+      </w:r>
+      <w:r>
+        <w:rPr>
+          <w:bCs/>
+          <w:noProof/>
+          <w:sz w:val="24"/>
+          <w:szCs w:val="20"/>
+          <w:lang w:eastAsia="es-MX"/>
+        </w:rPr>
+        <w:drawing>
+          <wp:inline distT="0" distB="0" distL="0" distR="0" wp14:anchorId="62DAE219" wp14:editId="0220CCC7">
+            <wp:extent cx="1664285" cy="1657350"/>
+            <wp:effectExtent l="0" t="0" r="0" b="0"/>
+            <wp:docPr id="9" name="Imagen 9"/>
+            <wp:cNvGraphicFramePr>
+              <a:graphicFrameLocks xmlns:a="http://schemas.openxmlformats.org/drawingml/2006/main" noChangeAspect="1"/>
+            </wp:cNvGraphicFramePr>
+            <a:graphic xmlns:a="http://schemas.openxmlformats.org/drawingml/2006/main">
+              <a:graphicData uri="http://schemas.openxmlformats.org/drawingml/2006/picture">
+                <pic:pic xmlns:pic="http://schemas.openxmlformats.org/drawingml/2006/picture">
+                  <pic:nvPicPr>
+                    <pic:cNvPr id="9" name="Picture 2019-09-05 16_45_53.png"/>
+                    <pic:cNvPicPr/>
+                  </pic:nvPicPr>
+                  <pic:blipFill>
+                    <a:blip r:embed="rId13">
+                      <a:extLst>
+                        <a:ext uri="{28A0092B-C50C-407E-A947-70E740481C1C}">
+                          <a14:useLocalDpi xmlns:a14="http://schemas.microsoft.com/office/drawing/2010/main" val="0"/>
+                        </a:ext>
+                      </a:extLst>
+                    </a:blip>
+                    <a:stretch>
+                      <a:fillRect/>
+                    </a:stretch>
+                  </pic:blipFill>
+                  <pic:spPr>
+                    <a:xfrm>
+                      <a:off x="0" y="0"/>
+                      <a:ext cx="1675067" cy="1668087"/>
+                    </a:xfrm>
+                    <a:prstGeom prst="rect">
+                      <a:avLst/>
+                    </a:prstGeom>
+                  </pic:spPr>
+                </pic:pic>
+              </a:graphicData>
+            </a:graphic>
+          </wp:inline>
+        </w:drawing>
+      </w:r>
+      <w:r>
+        <w:rPr>
+          <w:bCs/>
+          <w:sz w:val="24"/>
+          <w:szCs w:val="20"/>
+          <w:lang w:val="en-US"/>
+        </w:rPr>
+        <w:t xml:space="preserve">                      Heuristic estimation: </w:t>
+      </w:r>
+      <w:r>
+        <w:rPr>
+          <w:bCs/>
+          <w:noProof/>
+          <w:sz w:val="24"/>
+          <w:szCs w:val="20"/>
+          <w:lang w:eastAsia="es-MX"/>
+        </w:rPr>
+        <w:drawing>
+          <wp:inline distT="0" distB="0" distL="0" distR="0" wp14:anchorId="3F5C8CCA" wp14:editId="5C91F873">
+            <wp:extent cx="1654720" cy="1647825"/>
+            <wp:effectExtent l="0" t="0" r="3175" b="0"/>
+            <wp:docPr id="10" name="Imagen 10"/>
+            <wp:cNvGraphicFramePr>
+              <a:graphicFrameLocks xmlns:a="http://schemas.openxmlformats.org/drawingml/2006/main" noChangeAspect="1"/>
+            </wp:cNvGraphicFramePr>
+            <a:graphic xmlns:a="http://schemas.openxmlformats.org/drawingml/2006/main">
+              <a:graphicData uri="http://schemas.openxmlformats.org/drawingml/2006/picture">
+                <pic:pic xmlns:pic="http://schemas.openxmlformats.org/drawingml/2006/picture">
+                  <pic:nvPicPr>
+                    <pic:cNvPr id="10" name="lol.png"/>
+                    <pic:cNvPicPr/>
+                  </pic:nvPicPr>
+                  <pic:blipFill>
+                    <a:blip r:embed="rId14">
+                      <a:extLst>
+                        <a:ext uri="{28A0092B-C50C-407E-A947-70E740481C1C}">
+                          <a14:useLocalDpi xmlns:a14="http://schemas.microsoft.com/office/drawing/2010/main" val="0"/>
+                        </a:ext>
+                      </a:extLst>
+                    </a:blip>
+                    <a:stretch>
+                      <a:fillRect/>
+                    </a:stretch>
+                  </pic:blipFill>
+                  <pic:spPr>
+                    <a:xfrm>
+                      <a:off x="0" y="0"/>
+                      <a:ext cx="1669054" cy="1662099"/>
+                    </a:xfrm>
+                    <a:prstGeom prst="rect">
+                      <a:avLst/>
+                    </a:prstGeom>
+                  </pic:spPr>
+                </pic:pic>
+              </a:graphicData>
+            </a:graphic>
+          </wp:inline>
+        </w:drawing>
+      </w:r>
+    </w:p>
+    <w:p>
+      <w:pPr>
+        <w:jc w:val="both"/>
+        <w:rPr>
+          <w:bCs/>
+          <w:sz w:val="24"/>
+          <w:szCs w:val="20"/>
+          <w:lang w:val="en-US"/>
+        </w:rPr>
+      </w:pPr>
+      <w:r>
+        <w:rPr>
+          <w:bCs/>
+          <w:sz w:val="24"/>
+          <w:szCs w:val="20"/>
+          <w:lang w:val="en-US"/>
+        </w:rPr>
+        <w:t>Here the 3 pieces highlighted in green are counted by the heuristic estimation so that h(n) = 3.</w:t>
+      </w:r>
+    </w:p>
+    <w:p>
+      <w:pPr>
+        <w:jc w:val="both"/>
+        <w:rPr>
+          <w:bCs/>
+          <w:sz w:val="24"/>
+          <w:szCs w:val="20"/>
+          <w:lang w:val="en-US"/>
         </w:rPr>
       </w:pPr>
     </w:p>
@@ -1895,127 +2199,100 @@
           <w:color w:val="002060"/>
           <w:sz w:val="24"/>
           <w:szCs w:val="20"/>
-        </w:rPr>
-      </w:pPr>
-      <w:r>
-        <w:rPr>
-          <w:bCs/>
-          <w:color w:val="002060"/>
-          <w:sz w:val="24"/>
-          <w:szCs w:val="20"/>
-          <w:lang w:val="en-US"/>
-        </w:rPr>
-        <w:t xml:space="preserve">Is this an </w:t>
-      </w:r>
-      <w:proofErr w:type="spellStart"/>
-      <w:r>
-        <w:rPr>
-          <w:bCs/>
-          <w:color w:val="002060"/>
-          <w:sz w:val="24"/>
-          <w:szCs w:val="20"/>
-          <w:lang w:val="en-US"/>
-        </w:rPr>
-        <w:t>admisible</w:t>
-      </w:r>
-      <w:proofErr w:type="spellEnd"/>
-      <w:r>
-        <w:rPr>
-          <w:bCs/>
-          <w:color w:val="002060"/>
-          <w:sz w:val="24"/>
-          <w:szCs w:val="20"/>
-          <w:lang w:val="en-US"/>
-        </w:rPr>
-        <w:t xml:space="preserve"> heuristic? </w:t>
-      </w:r>
-      <w:proofErr w:type="spellStart"/>
-      <w:r>
-        <w:rPr>
-          <w:bCs/>
-          <w:color w:val="002060"/>
-          <w:sz w:val="24"/>
-          <w:szCs w:val="20"/>
-        </w:rPr>
-        <w:t>Justify</w:t>
-      </w:r>
-      <w:proofErr w:type="spellEnd"/>
-      <w:r>
-        <w:rPr>
-          <w:bCs/>
-          <w:color w:val="002060"/>
-          <w:sz w:val="24"/>
-          <w:szCs w:val="20"/>
-        </w:rPr>
-        <w:t xml:space="preserve"> </w:t>
-      </w:r>
-      <w:proofErr w:type="spellStart"/>
-      <w:r>
-        <w:rPr>
-          <w:bCs/>
-          <w:color w:val="002060"/>
-          <w:sz w:val="24"/>
-          <w:szCs w:val="20"/>
-        </w:rPr>
-        <w:t>your</w:t>
-      </w:r>
-      <w:proofErr w:type="spellEnd"/>
-      <w:r>
-        <w:rPr>
-          <w:bCs/>
-          <w:color w:val="002060"/>
-          <w:sz w:val="24"/>
-          <w:szCs w:val="20"/>
-        </w:rPr>
-        <w:t xml:space="preserve"> </w:t>
-      </w:r>
-      <w:proofErr w:type="spellStart"/>
-      <w:r>
-        <w:rPr>
-          <w:bCs/>
-          <w:color w:val="002060"/>
-          <w:sz w:val="24"/>
-          <w:szCs w:val="20"/>
-        </w:rPr>
-        <w:t>answer</w:t>
-      </w:r>
-      <w:proofErr w:type="spellEnd"/>
-      <w:r>
-        <w:rPr>
-          <w:bCs/>
-          <w:color w:val="002060"/>
-          <w:sz w:val="24"/>
-          <w:szCs w:val="20"/>
-        </w:rPr>
-        <w:t>.</w:t>
-      </w:r>
-    </w:p>
-    <w:p>
-      <w:pPr>
-        <w:jc w:val="both"/>
-        <w:rPr>
-          <w:bCs/>
-          <w:color w:val="002060"/>
-          <w:sz w:val="24"/>
-          <w:szCs w:val="20"/>
-        </w:rPr>
-      </w:pPr>
-    </w:p>
-    <w:p>
-      <w:pPr>
-        <w:jc w:val="both"/>
-        <w:rPr>
-          <w:bCs/>
-          <w:color w:val="002060"/>
-          <w:sz w:val="24"/>
-          <w:szCs w:val="20"/>
+          <w:lang w:val="en-US"/>
+        </w:rPr>
+      </w:pPr>
+      <w:r>
+        <w:rPr>
+          <w:bCs/>
+          <w:color w:val="002060"/>
+          <w:sz w:val="24"/>
+          <w:szCs w:val="20"/>
+          <w:lang w:val="en-US"/>
+        </w:rPr>
+        <w:t xml:space="preserve">Is this an admissible heuristic? </w:t>
+      </w:r>
+      <w:r>
+        <w:rPr>
+          <w:bCs/>
+          <w:color w:val="002060"/>
+          <w:sz w:val="24"/>
+          <w:szCs w:val="20"/>
+          <w:lang w:val="en-US"/>
+        </w:rPr>
+        <w:t>Justify your answer.</w:t>
+      </w:r>
+    </w:p>
+    <w:p>
+      <w:pPr>
+        <w:jc w:val="both"/>
+        <w:rPr>
+          <w:bCs/>
+          <w:sz w:val="24"/>
+          <w:szCs w:val="20"/>
+          <w:lang w:val="en-US"/>
+        </w:rPr>
+      </w:pPr>
+      <w:r>
+        <w:rPr>
+          <w:bCs/>
+          <w:sz w:val="24"/>
+          <w:szCs w:val="20"/>
+          <w:lang w:val="en-US"/>
+        </w:rPr>
+        <w:t xml:space="preserve">It is admissible because it assumes that you will need </w:t>
+      </w:r>
+      <w:r>
+        <w:rPr>
+          <w:bCs/>
+          <w:i/>
+          <w:sz w:val="24"/>
+          <w:szCs w:val="20"/>
+          <w:lang w:val="en-US"/>
+        </w:rPr>
+        <w:t>at least</w:t>
+      </w:r>
+      <w:r>
+        <w:rPr>
+          <w:bCs/>
+          <w:sz w:val="24"/>
+          <w:szCs w:val="20"/>
+          <w:lang w:val="en-US"/>
+        </w:rPr>
+        <w:t xml:space="preserve"> 1 action per yellow piece to get the piece out of the way. When the puzzle is almost solved it takes exactly one action to move the troublesome pieces out of the way, but more often than not this will be an underestimation since it will take more than one move per troublesome piece, so h(n) &lt;= h*(n).</w:t>
+      </w:r>
+    </w:p>
+    <w:p>
+      <w:pPr>
+        <w:jc w:val="both"/>
+        <w:rPr>
+          <w:bCs/>
+          <w:color w:val="002060"/>
+          <w:sz w:val="24"/>
+          <w:szCs w:val="20"/>
+          <w:u w:val="single"/>
+          <w:lang w:val="en-US"/>
+        </w:rPr>
+      </w:pPr>
+      <w:bookmarkStart w:id="0" w:name="_GoBack"/>
+      <w:bookmarkEnd w:id="0"/>
+    </w:p>
+    <w:p>
+      <w:pPr>
+        <w:jc w:val="both"/>
+        <w:rPr>
+          <w:bCs/>
+          <w:color w:val="002060"/>
+          <w:sz w:val="24"/>
+          <w:szCs w:val="20"/>
+          <w:lang w:val="en-US"/>
         </w:rPr>
       </w:pPr>
     </w:p>
     <w:sectPr>
-      <w:headerReference w:type="default" r:id="rId12"/>
-      <w:footerReference w:type="default" r:id="rId13"/>
-      <w:headerReference w:type="first" r:id="rId14"/>
+      <w:headerReference w:type="default" r:id="rId15"/>
+      <w:footerReference w:type="default" r:id="rId16"/>
+      <w:headerReference w:type="first" r:id="rId17"/>
       <w:pgSz w:w="12240" w:h="15840"/>
       <w:pgMar w:top="1254" w:right="1701" w:bottom="1417" w:left="1701" w:header="708" w:footer="708" w:gutter="0"/>
       <w:cols w:space="708"/>
@@ -3736,7 +4013,7 @@
 </file>
 
 <file path=customXml/itemProps1.xml><?xml version="1.0" encoding="utf-8"?>
-<ds:datastoreItem xmlns:ds="http://schemas.openxmlformats.org/officeDocument/2006/customXml" ds:itemID="{25573DFA-C194-4219-B934-C14F9B06A2C5}">
+<ds:datastoreItem xmlns:ds="http://schemas.openxmlformats.org/officeDocument/2006/customXml" ds:itemID="{AC0615D4-A27D-4E0B-822F-602A4F35003C}">
   <ds:schemaRefs>
     <ds:schemaRef ds:uri="http://schemas.openxmlformats.org/officeDocument/2006/bibliography"/>
   </ds:schemaRefs>

</xml_diff>

<commit_message>
[ADD] Exercise 5 final PDF
</commit_message>
<xml_diff>
--- a/Assignment 04/Exercise 05 - Informed Search.docx
+++ b/Assignment 04/Exercise 05 - Informed Search.docx
@@ -386,6 +386,36 @@
     </w:p>
     <w:p>
       <w:pPr>
+        <w:jc w:val="both"/>
+        <w:rPr>
+          <w:sz w:val="24"/>
+        </w:rPr>
+      </w:pPr>
+      <w:bookmarkStart w:id="0" w:name="_GoBack"/>
+      <w:bookmarkEnd w:id="0"/>
+      <w:r>
+        <w:rPr>
+          <w:sz w:val="24"/>
+        </w:rPr>
+        <w:t xml:space="preserve">1: Carlos Hinojosa A01137566, Campus Monterrey </w:t>
+      </w:r>
+    </w:p>
+    <w:p>
+      <w:pPr>
+        <w:jc w:val="both"/>
+        <w:rPr>
+          <w:sz w:val="24"/>
+        </w:rPr>
+      </w:pPr>
+      <w:r>
+        <w:rPr>
+          <w:sz w:val="24"/>
+        </w:rPr>
+        <w:t xml:space="preserve">2: Eider Diaz A00828174, Campus Monterrey </w:t>
+      </w:r>
+    </w:p>
+    <w:p>
+      <w:pPr>
         <w:pStyle w:val="Prrafodelista"/>
         <w:ind w:left="0"/>
         <w:jc w:val="both"/>
@@ -399,55 +429,8 @@
           <w:sz w:val="24"/>
           <w:lang w:val="en-US"/>
         </w:rPr>
-        <w:t>1:</w:t>
-      </w:r>
-    </w:p>
-    <w:p>
-      <w:pPr>
-        <w:pStyle w:val="Prrafodelista"/>
-        <w:ind w:left="0"/>
-        <w:jc w:val="both"/>
-        <w:rPr>
-          <w:sz w:val="24"/>
-          <w:lang w:val="en-US"/>
-        </w:rPr>
-      </w:pPr>
-      <w:r>
-        <w:rPr>
-          <w:sz w:val="24"/>
-          <w:lang w:val="en-US"/>
-        </w:rPr>
-        <w:t>2:</w:t>
-      </w:r>
-    </w:p>
-    <w:p>
-      <w:pPr>
-        <w:pStyle w:val="Prrafodelista"/>
-        <w:ind w:left="0"/>
-        <w:jc w:val="both"/>
-        <w:rPr>
-          <w:sz w:val="24"/>
-          <w:lang w:val="en-US"/>
-        </w:rPr>
-      </w:pPr>
-      <w:r>
-        <w:rPr>
-          <w:sz w:val="24"/>
-          <w:lang w:val="en-US"/>
-        </w:rPr>
-        <w:t>3:</w:t>
-      </w:r>
-    </w:p>
-    <w:p>
-      <w:pPr>
-        <w:pStyle w:val="Prrafodelista"/>
-        <w:ind w:left="0"/>
-        <w:jc w:val="both"/>
-        <w:rPr>
-          <w:sz w:val="24"/>
-          <w:lang w:val="en-US"/>
-        </w:rPr>
-      </w:pPr>
+        <w:t>3: Miguel Cortes A01270966, Campus Monterrey</w:t>
+      </w:r>
     </w:p>
     <w:p>
       <w:pPr>
@@ -936,446 +919,15 @@
           <w:lang w:val="en-US"/>
         </w:rPr>
       </w:pPr>
-    </w:p>
-    <w:p>
-      <w:pPr>
-        <w:pStyle w:val="Prrafodelista"/>
-        <w:numPr>
-          <w:ilvl w:val="0"/>
-          <w:numId w:val="2"/>
-        </w:numPr>
-        <w:spacing w:line="259" w:lineRule="auto"/>
-        <w:ind w:left="360"/>
-        <w:jc w:val="both"/>
-        <w:rPr>
-          <w:b/>
-          <w:color w:val="002060"/>
-          <w:sz w:val="28"/>
-        </w:rPr>
-      </w:pPr>
-      <w:r>
-        <w:rPr>
-          <w:b/>
-          <w:color w:val="002060"/>
-          <w:sz w:val="28"/>
-        </w:rPr>
-        <w:t>A*</w:t>
-      </w:r>
-    </w:p>
-    <w:p>
-      <w:pPr>
-        <w:pStyle w:val="Prrafodelista"/>
-        <w:ind w:left="360"/>
-        <w:jc w:val="both"/>
-        <w:rPr>
-          <w:sz w:val="24"/>
-          <w:lang w:val="en-US"/>
-        </w:rPr>
-      </w:pPr>
-    </w:p>
-    <w:p>
-      <w:pPr>
-        <w:pStyle w:val="Prrafodelista"/>
-        <w:numPr>
-          <w:ilvl w:val="0"/>
-          <w:numId w:val="2"/>
-        </w:numPr>
-        <w:spacing w:line="259" w:lineRule="auto"/>
-        <w:ind w:left="360"/>
-        <w:jc w:val="both"/>
-        <w:rPr>
-          <w:b/>
-          <w:color w:val="002060"/>
-          <w:sz w:val="28"/>
-        </w:rPr>
-      </w:pPr>
-      <w:r>
-        <w:rPr>
-          <w:b/>
-          <w:color w:val="002060"/>
-          <w:sz w:val="28"/>
-          <w:lang w:val="en-US"/>
-        </w:rPr>
-        <w:t xml:space="preserve">Is the heuristic function </w:t>
-      </w:r>
-      <w:proofErr w:type="spellStart"/>
-      <w:r>
-        <w:rPr>
-          <w:b/>
-          <w:color w:val="002060"/>
-          <w:sz w:val="28"/>
-          <w:lang w:val="en-US"/>
-        </w:rPr>
-        <w:t>admisible</w:t>
-      </w:r>
-      <w:proofErr w:type="spellEnd"/>
-      <w:r>
-        <w:rPr>
-          <w:b/>
-          <w:color w:val="002060"/>
-          <w:sz w:val="28"/>
-          <w:lang w:val="en-US"/>
-        </w:rPr>
-        <w:t>?</w:t>
-      </w:r>
-      <w:r>
-        <w:rPr>
-          <w:b/>
-          <w:color w:val="002060"/>
-          <w:sz w:val="28"/>
-          <w:lang w:val="en-US"/>
-        </w:rPr>
-        <w:t xml:space="preserve"> </w:t>
-      </w:r>
-      <w:proofErr w:type="spellStart"/>
-      <w:r>
-        <w:rPr>
-          <w:b/>
-          <w:color w:val="002060"/>
-          <w:sz w:val="28"/>
-        </w:rPr>
-        <w:t>Justify</w:t>
-      </w:r>
-      <w:proofErr w:type="spellEnd"/>
-      <w:r>
-        <w:rPr>
-          <w:b/>
-          <w:color w:val="002060"/>
-          <w:sz w:val="28"/>
-        </w:rPr>
-        <w:t xml:space="preserve"> </w:t>
-      </w:r>
-      <w:proofErr w:type="spellStart"/>
-      <w:r>
-        <w:rPr>
-          <w:b/>
-          <w:color w:val="002060"/>
-          <w:sz w:val="28"/>
-        </w:rPr>
-        <w:t>your</w:t>
-      </w:r>
-      <w:proofErr w:type="spellEnd"/>
-      <w:r>
-        <w:rPr>
-          <w:b/>
-          <w:color w:val="002060"/>
-          <w:sz w:val="28"/>
-        </w:rPr>
-        <w:t xml:space="preserve"> </w:t>
-      </w:r>
-      <w:proofErr w:type="spellStart"/>
-      <w:r>
-        <w:rPr>
-          <w:b/>
-          <w:color w:val="002060"/>
-          <w:sz w:val="28"/>
-        </w:rPr>
-        <w:t>answer</w:t>
-      </w:r>
-      <w:proofErr w:type="spellEnd"/>
-      <w:r>
-        <w:rPr>
-          <w:b/>
-          <w:color w:val="002060"/>
-          <w:sz w:val="28"/>
-        </w:rPr>
-        <w:t>.</w:t>
-      </w:r>
-    </w:p>
-    <w:p>
-      <w:pPr>
-        <w:rPr>
-          <w:lang w:val="en-US"/>
-        </w:rPr>
-      </w:pPr>
-      <w:r>
-        <w:rPr>
-          <w:lang w:val="en-US"/>
-        </w:rPr>
-        <w:t>Yes, the heuristic is a</w:t>
-      </w:r>
-      <w:r>
-        <w:rPr>
-          <w:lang w:val="en-US"/>
-        </w:rPr>
-        <w:t>dmissible since it is always lower or equal than the actual cost for reaching the goal. Failing to do so (overestimating) could make our algorithm overlook an optimal solution in a search problem.</w:t>
-      </w:r>
-    </w:p>
-    <w:p>
-      <w:pPr>
-        <w:pStyle w:val="Prrafodelista"/>
-        <w:ind w:left="360"/>
-        <w:jc w:val="both"/>
-        <w:rPr>
-          <w:sz w:val="24"/>
-          <w:lang w:val="en-US"/>
-        </w:rPr>
-      </w:pPr>
-    </w:p>
-    <w:p>
-      <w:pPr>
-        <w:pStyle w:val="Prrafodelista"/>
-        <w:numPr>
-          <w:ilvl w:val="0"/>
-          <w:numId w:val="2"/>
-        </w:numPr>
-        <w:spacing w:line="259" w:lineRule="auto"/>
-        <w:ind w:left="360"/>
-        <w:jc w:val="both"/>
-        <w:rPr>
-          <w:b/>
-          <w:color w:val="002060"/>
-          <w:sz w:val="28"/>
-        </w:rPr>
-      </w:pPr>
-      <w:r>
-        <w:rPr>
-          <w:b/>
-          <w:color w:val="002060"/>
-          <w:sz w:val="28"/>
-          <w:lang w:val="en-US"/>
-        </w:rPr>
-        <w:t xml:space="preserve">Is the heuristic function consistent? </w:t>
-      </w:r>
-      <w:proofErr w:type="spellStart"/>
-      <w:r>
-        <w:rPr>
-          <w:b/>
-          <w:color w:val="002060"/>
-          <w:sz w:val="28"/>
-        </w:rPr>
-        <w:t>Justify</w:t>
-      </w:r>
-      <w:proofErr w:type="spellEnd"/>
-      <w:r>
-        <w:rPr>
-          <w:b/>
-          <w:color w:val="002060"/>
-          <w:sz w:val="28"/>
-        </w:rPr>
-        <w:t xml:space="preserve"> </w:t>
-      </w:r>
-      <w:proofErr w:type="spellStart"/>
-      <w:r>
-        <w:rPr>
-          <w:b/>
-          <w:color w:val="002060"/>
-          <w:sz w:val="28"/>
-        </w:rPr>
-        <w:t>your</w:t>
-      </w:r>
-      <w:proofErr w:type="spellEnd"/>
-      <w:r>
-        <w:rPr>
-          <w:b/>
-          <w:color w:val="002060"/>
-          <w:sz w:val="28"/>
-        </w:rPr>
-        <w:t xml:space="preserve"> </w:t>
-      </w:r>
-      <w:proofErr w:type="spellStart"/>
-      <w:r>
-        <w:rPr>
-          <w:b/>
-          <w:color w:val="002060"/>
-          <w:sz w:val="28"/>
-        </w:rPr>
-        <w:t>answer</w:t>
-      </w:r>
-      <w:proofErr w:type="spellEnd"/>
-      <w:r>
-        <w:rPr>
-          <w:b/>
-          <w:color w:val="002060"/>
-          <w:sz w:val="28"/>
-        </w:rPr>
-        <w:t>.</w:t>
-      </w:r>
-    </w:p>
-    <w:p>
-      <w:pPr>
-        <w:rPr>
-          <w:lang w:val="en-US"/>
-        </w:rPr>
-      </w:pPr>
-      <w:r>
-        <w:rPr>
-          <w:lang w:val="en-US"/>
-        </w:rPr>
-        <w:t xml:space="preserve">Yes, </w:t>
-      </w:r>
-      <w:r>
-        <w:rPr>
-          <w:lang w:val="en-US"/>
-        </w:rPr>
-        <w:t xml:space="preserve">in the heuristic employed before </w:t>
-      </w:r>
-      <w:r>
-        <w:rPr>
-          <w:lang w:val="en-US"/>
-        </w:rPr>
-        <w:t>once a node is expanded, the cost to reach it was the</w:t>
-      </w:r>
-      <w:r>
-        <w:rPr>
-          <w:lang w:val="en-US"/>
-        </w:rPr>
-        <w:t xml:space="preserve"> lowest possible. If we were to use an heuristic that was admissible but not consistent, it wouldn’t be guaranteed that once a node expands we have arrived to it at the lowest possible cost.</w:t>
-      </w:r>
-    </w:p>
-    <w:p>
-      <w:pPr>
-        <w:pStyle w:val="Prrafodelista"/>
-        <w:rPr>
-          <w:b/>
-          <w:color w:val="002060"/>
-          <w:sz w:val="28"/>
-          <w:lang w:val="en-US"/>
-        </w:rPr>
-      </w:pPr>
-    </w:p>
-    <w:p>
-      <w:pPr>
-        <w:pStyle w:val="Prrafodelista"/>
-        <w:ind w:left="0"/>
-        <w:jc w:val="both"/>
-        <w:rPr>
-          <w:b/>
-          <w:color w:val="7030A0"/>
-          <w:sz w:val="32"/>
-          <w:szCs w:val="32"/>
-          <w:lang w:val="en-US"/>
-        </w:rPr>
-      </w:pPr>
-      <w:r>
-        <w:rPr>
-          <w:b/>
-          <w:color w:val="7030A0"/>
-          <w:sz w:val="32"/>
-          <w:szCs w:val="32"/>
-          <w:lang w:val="en-US"/>
-        </w:rPr>
-        <w:t>Designing heuristics</w:t>
-      </w:r>
-    </w:p>
-    <w:p>
-      <w:pPr>
-        <w:jc w:val="both"/>
-        <w:rPr>
-          <w:color w:val="002060"/>
-          <w:sz w:val="24"/>
-          <w:lang w:val="en-US"/>
-        </w:rPr>
-      </w:pPr>
-      <w:r>
-        <w:rPr>
-          <w:color w:val="002060"/>
-          <w:sz w:val="24"/>
-          <w:lang w:val="en-US"/>
-        </w:rPr>
-        <w:t xml:space="preserve">Design 2 heuristics for the </w:t>
-      </w:r>
-      <w:r>
-        <w:rPr>
-          <w:color w:val="002060"/>
-          <w:sz w:val="24"/>
-          <w:lang w:val="en-US"/>
-        </w:rPr>
-        <w:t xml:space="preserve">problem of sliding block puzzle. </w:t>
-      </w:r>
-      <w:r>
-        <w:rPr>
-          <w:color w:val="002060"/>
-          <w:sz w:val="24"/>
-          <w:lang w:val="en-US"/>
-        </w:rPr>
-        <w:t xml:space="preserve">A </w:t>
-      </w:r>
-      <w:r>
-        <w:rPr>
-          <w:color w:val="002060"/>
-          <w:sz w:val="24"/>
-          <w:lang w:val="en-US"/>
-        </w:rPr>
-        <w:t>Sliding Block Puzzle</w:t>
-      </w:r>
-      <w:r>
-        <w:rPr>
-          <w:color w:val="002060"/>
-          <w:sz w:val="24"/>
-          <w:lang w:val="en-US"/>
-        </w:rPr>
-        <w:t xml:space="preserve">, </w:t>
-      </w:r>
-      <w:r>
-        <w:rPr>
-          <w:color w:val="002060"/>
-          <w:sz w:val="24"/>
-          <w:lang w:val="en-US"/>
-        </w:rPr>
-        <w:t xml:space="preserve">like the one you can find on </w:t>
-      </w:r>
-      <w:r>
-        <w:fldChar w:fldCharType="begin"/>
-      </w:r>
-      <w:r>
-        <w:rPr>
-          <w:lang w:val="en-US"/>
-        </w:rPr>
-        <w:instrText xml:space="preserve"> HYPERLINK "https://www.proprofs.com/games/sliding-block-puzzle/" </w:instrText>
-      </w:r>
-      <w:r>
-        <w:fldChar w:fldCharType="separate"/>
-      </w:r>
-      <w:r>
-        <w:rPr>
-          <w:rStyle w:val="Hipervnculo"/>
-          <w:lang w:val="en-US"/>
-        </w:rPr>
-        <w:t>https://www.proprofs.com/games/sliding-block-puzzle/</w:t>
-      </w:r>
-      <w:r>
-        <w:rPr>
-          <w:rStyle w:val="Hipervnculo"/>
-          <w:lang w:val="en-US"/>
-        </w:rPr>
-        <w:fldChar w:fldCharType="end"/>
-      </w:r>
-      <w:r>
-        <w:rPr>
-          <w:color w:val="002060"/>
-          <w:sz w:val="24"/>
-          <w:lang w:val="en-US"/>
-        </w:rPr>
-        <w:t>, consists of</w:t>
-      </w:r>
-      <w:r>
-        <w:rPr>
-          <w:color w:val="002060"/>
-          <w:sz w:val="24"/>
-          <w:lang w:val="en-US"/>
-        </w:rPr>
-        <w:t xml:space="preserve"> a number of yellow blocks just inside a small box, a single red block, and an opening.</w:t>
-      </w:r>
-    </w:p>
-    <w:p>
-      <w:pPr>
-        <w:jc w:val="center"/>
-        <w:rPr>
-          <w:color w:val="002060"/>
-          <w:sz w:val="24"/>
-          <w:lang w:val="en-US"/>
-        </w:rPr>
-      </w:pPr>
       <w:r>
         <w:rPr>
           <w:noProof/>
         </w:rPr>
         <w:drawing>
-          <wp:inline distT="0" distB="0" distL="0" distR="0" wp14:anchorId="2FBCD722" wp14:editId="642A7412">
-            <wp:extent cx="2525485" cy="1500489"/>
-            <wp:effectExtent l="0" t="0" r="8255" b="5080"/>
-            <wp:docPr id="5" name="Imagen 5"/>
+          <wp:inline distT="0" distB="0" distL="0" distR="0" wp14:anchorId="4FA66F27" wp14:editId="02D09B46">
+            <wp:extent cx="5612130" cy="3562350"/>
+            <wp:effectExtent l="0" t="0" r="7620" b="0"/>
+            <wp:docPr id="11" name="Imagen 11"/>
             <wp:cNvGraphicFramePr>
               <a:graphicFrameLocks xmlns:a="http://schemas.openxmlformats.org/drawingml/2006/main" noChangeAspect="1"/>
             </wp:cNvGraphicFramePr>
@@ -1395,6 +947,502 @@
                   <pic:spPr>
                     <a:xfrm>
                       <a:off x="0" y="0"/>
+                      <a:ext cx="5612130" cy="3562350"/>
+                    </a:xfrm>
+                    <a:prstGeom prst="rect">
+                      <a:avLst/>
+                    </a:prstGeom>
+                  </pic:spPr>
+                </pic:pic>
+              </a:graphicData>
+            </a:graphic>
+          </wp:inline>
+        </w:drawing>
+      </w:r>
+    </w:p>
+    <w:p>
+      <w:pPr>
+        <w:pStyle w:val="Prrafodelista"/>
+        <w:numPr>
+          <w:ilvl w:val="0"/>
+          <w:numId w:val="2"/>
+        </w:numPr>
+        <w:spacing w:line="259" w:lineRule="auto"/>
+        <w:ind w:left="360"/>
+        <w:jc w:val="both"/>
+        <w:rPr>
+          <w:b/>
+          <w:color w:val="002060"/>
+          <w:sz w:val="28"/>
+        </w:rPr>
+      </w:pPr>
+      <w:r>
+        <w:rPr>
+          <w:b/>
+          <w:color w:val="002060"/>
+          <w:sz w:val="28"/>
+        </w:rPr>
+        <w:t>A*</w:t>
+      </w:r>
+    </w:p>
+    <w:p>
+      <w:pPr>
+        <w:pStyle w:val="Prrafodelista"/>
+        <w:ind w:left="360"/>
+        <w:jc w:val="both"/>
+        <w:rPr>
+          <w:sz w:val="24"/>
+          <w:lang w:val="en-US"/>
+        </w:rPr>
+      </w:pPr>
+      <w:r>
+        <w:rPr>
+          <w:noProof/>
+        </w:rPr>
+        <w:lastRenderedPageBreak/>
+        <w:drawing>
+          <wp:inline distT="0" distB="0" distL="0" distR="0" wp14:anchorId="672139A9" wp14:editId="2EB41B45">
+            <wp:extent cx="5612130" cy="5086350"/>
+            <wp:effectExtent l="0" t="0" r="7620" b="0"/>
+            <wp:docPr id="12" name="Imagen 12"/>
+            <wp:cNvGraphicFramePr>
+              <a:graphicFrameLocks xmlns:a="http://schemas.openxmlformats.org/drawingml/2006/main" noChangeAspect="1"/>
+            </wp:cNvGraphicFramePr>
+            <a:graphic xmlns:a="http://schemas.openxmlformats.org/drawingml/2006/main">
+              <a:graphicData uri="http://schemas.openxmlformats.org/drawingml/2006/picture">
+                <pic:pic xmlns:pic="http://schemas.openxmlformats.org/drawingml/2006/picture">
+                  <pic:nvPicPr>
+                    <pic:cNvPr id="1" name=""/>
+                    <pic:cNvPicPr/>
+                  </pic:nvPicPr>
+                  <pic:blipFill>
+                    <a:blip r:embed="rId11"/>
+                    <a:stretch>
+                      <a:fillRect/>
+                    </a:stretch>
+                  </pic:blipFill>
+                  <pic:spPr>
+                    <a:xfrm>
+                      <a:off x="0" y="0"/>
+                      <a:ext cx="5612130" cy="5086350"/>
+                    </a:xfrm>
+                    <a:prstGeom prst="rect">
+                      <a:avLst/>
+                    </a:prstGeom>
+                  </pic:spPr>
+                </pic:pic>
+              </a:graphicData>
+            </a:graphic>
+          </wp:inline>
+        </w:drawing>
+      </w:r>
+    </w:p>
+    <w:p>
+      <w:pPr>
+        <w:pStyle w:val="Prrafodelista"/>
+        <w:numPr>
+          <w:ilvl w:val="0"/>
+          <w:numId w:val="2"/>
+        </w:numPr>
+        <w:spacing w:line="259" w:lineRule="auto"/>
+        <w:ind w:left="360"/>
+        <w:jc w:val="both"/>
+        <w:rPr>
+          <w:b/>
+          <w:color w:val="002060"/>
+          <w:sz w:val="28"/>
+        </w:rPr>
+      </w:pPr>
+      <w:r>
+        <w:rPr>
+          <w:b/>
+          <w:color w:val="002060"/>
+          <w:sz w:val="28"/>
+          <w:lang w:val="en-US"/>
+        </w:rPr>
+        <w:t xml:space="preserve">Is the heuristic function </w:t>
+      </w:r>
+      <w:proofErr w:type="spellStart"/>
+      <w:r>
+        <w:rPr>
+          <w:b/>
+          <w:color w:val="002060"/>
+          <w:sz w:val="28"/>
+          <w:lang w:val="en-US"/>
+        </w:rPr>
+        <w:t>admisible</w:t>
+      </w:r>
+      <w:proofErr w:type="spellEnd"/>
+      <w:r>
+        <w:rPr>
+          <w:b/>
+          <w:color w:val="002060"/>
+          <w:sz w:val="28"/>
+          <w:lang w:val="en-US"/>
+        </w:rPr>
+        <w:t>?</w:t>
+      </w:r>
+      <w:r>
+        <w:rPr>
+          <w:b/>
+          <w:color w:val="002060"/>
+          <w:sz w:val="28"/>
+          <w:lang w:val="en-US"/>
+        </w:rPr>
+        <w:t xml:space="preserve"> </w:t>
+      </w:r>
+      <w:proofErr w:type="spellStart"/>
+      <w:r>
+        <w:rPr>
+          <w:b/>
+          <w:color w:val="002060"/>
+          <w:sz w:val="28"/>
+        </w:rPr>
+        <w:t>Justify</w:t>
+      </w:r>
+      <w:proofErr w:type="spellEnd"/>
+      <w:r>
+        <w:rPr>
+          <w:b/>
+          <w:color w:val="002060"/>
+          <w:sz w:val="28"/>
+        </w:rPr>
+        <w:t xml:space="preserve"> </w:t>
+      </w:r>
+      <w:proofErr w:type="spellStart"/>
+      <w:r>
+        <w:rPr>
+          <w:b/>
+          <w:color w:val="002060"/>
+          <w:sz w:val="28"/>
+        </w:rPr>
+        <w:t>your</w:t>
+      </w:r>
+      <w:proofErr w:type="spellEnd"/>
+      <w:r>
+        <w:rPr>
+          <w:b/>
+          <w:color w:val="002060"/>
+          <w:sz w:val="28"/>
+        </w:rPr>
+        <w:t xml:space="preserve"> </w:t>
+      </w:r>
+      <w:proofErr w:type="spellStart"/>
+      <w:r>
+        <w:rPr>
+          <w:b/>
+          <w:color w:val="002060"/>
+          <w:sz w:val="28"/>
+        </w:rPr>
+        <w:t>answer</w:t>
+      </w:r>
+      <w:proofErr w:type="spellEnd"/>
+      <w:r>
+        <w:rPr>
+          <w:b/>
+          <w:color w:val="002060"/>
+          <w:sz w:val="28"/>
+        </w:rPr>
+        <w:t>.</w:t>
+      </w:r>
+    </w:p>
+    <w:p>
+      <w:pPr>
+        <w:rPr>
+          <w:lang w:val="en-US"/>
+        </w:rPr>
+      </w:pPr>
+      <w:r>
+        <w:rPr>
+          <w:lang w:val="en-US"/>
+        </w:rPr>
+        <w:t>Yes, the heuristic is a</w:t>
+      </w:r>
+      <w:r>
+        <w:rPr>
+          <w:lang w:val="en-US"/>
+        </w:rPr>
+        <w:t>dmissible since it is always lower or equal than the actual cost for reaching the goal. Failing to do so (overestimating) could make our algorithm overlook an optimal solution in a search problem.</w:t>
+      </w:r>
+    </w:p>
+    <w:p>
+      <w:pPr>
+        <w:pStyle w:val="Prrafodelista"/>
+        <w:ind w:left="360"/>
+        <w:jc w:val="both"/>
+        <w:rPr>
+          <w:sz w:val="24"/>
+          <w:lang w:val="en-US"/>
+        </w:rPr>
+      </w:pPr>
+    </w:p>
+    <w:p>
+      <w:pPr>
+        <w:pStyle w:val="Prrafodelista"/>
+        <w:numPr>
+          <w:ilvl w:val="0"/>
+          <w:numId w:val="2"/>
+        </w:numPr>
+        <w:spacing w:line="259" w:lineRule="auto"/>
+        <w:ind w:left="360"/>
+        <w:jc w:val="both"/>
+        <w:rPr>
+          <w:b/>
+          <w:color w:val="002060"/>
+          <w:sz w:val="28"/>
+        </w:rPr>
+      </w:pPr>
+      <w:r>
+        <w:rPr>
+          <w:b/>
+          <w:color w:val="002060"/>
+          <w:sz w:val="28"/>
+          <w:lang w:val="en-US"/>
+        </w:rPr>
+        <w:t xml:space="preserve">Is the heuristic function consistent? </w:t>
+      </w:r>
+      <w:proofErr w:type="spellStart"/>
+      <w:r>
+        <w:rPr>
+          <w:b/>
+          <w:color w:val="002060"/>
+          <w:sz w:val="28"/>
+        </w:rPr>
+        <w:t>Justify</w:t>
+      </w:r>
+      <w:proofErr w:type="spellEnd"/>
+      <w:r>
+        <w:rPr>
+          <w:b/>
+          <w:color w:val="002060"/>
+          <w:sz w:val="28"/>
+        </w:rPr>
+        <w:t xml:space="preserve"> </w:t>
+      </w:r>
+      <w:proofErr w:type="spellStart"/>
+      <w:r>
+        <w:rPr>
+          <w:b/>
+          <w:color w:val="002060"/>
+          <w:sz w:val="28"/>
+        </w:rPr>
+        <w:t>your</w:t>
+      </w:r>
+      <w:proofErr w:type="spellEnd"/>
+      <w:r>
+        <w:rPr>
+          <w:b/>
+          <w:color w:val="002060"/>
+          <w:sz w:val="28"/>
+        </w:rPr>
+        <w:t xml:space="preserve"> </w:t>
+      </w:r>
+      <w:proofErr w:type="spellStart"/>
+      <w:r>
+        <w:rPr>
+          <w:b/>
+          <w:color w:val="002060"/>
+          <w:sz w:val="28"/>
+        </w:rPr>
+        <w:t>answer</w:t>
+      </w:r>
+      <w:proofErr w:type="spellEnd"/>
+      <w:r>
+        <w:rPr>
+          <w:b/>
+          <w:color w:val="002060"/>
+          <w:sz w:val="28"/>
+        </w:rPr>
+        <w:t>.</w:t>
+      </w:r>
+    </w:p>
+    <w:p>
+      <w:pPr>
+        <w:rPr>
+          <w:lang w:val="en-US"/>
+        </w:rPr>
+      </w:pPr>
+      <w:r>
+        <w:rPr>
+          <w:lang w:val="en-US"/>
+        </w:rPr>
+        <w:t xml:space="preserve">Yes, </w:t>
+      </w:r>
+      <w:r>
+        <w:rPr>
+          <w:lang w:val="en-US"/>
+        </w:rPr>
+        <w:t xml:space="preserve">in the heuristic employed before </w:t>
+      </w:r>
+      <w:r>
+        <w:rPr>
+          <w:lang w:val="en-US"/>
+        </w:rPr>
+        <w:t>once a node is expanded, the cost to reach it was the</w:t>
+      </w:r>
+      <w:r>
+        <w:rPr>
+          <w:lang w:val="en-US"/>
+        </w:rPr>
+        <w:t xml:space="preserve"> lowest possible. If we were to use an heuristic that was admissible but not consistent, it wouldn’t be guaranteed that once a node expands we have arrived to it at the lowest possible cost.</w:t>
+      </w:r>
+    </w:p>
+    <w:p>
+      <w:pPr>
+        <w:pStyle w:val="Prrafodelista"/>
+        <w:rPr>
+          <w:b/>
+          <w:color w:val="002060"/>
+          <w:sz w:val="28"/>
+          <w:lang w:val="en-US"/>
+        </w:rPr>
+      </w:pPr>
+    </w:p>
+    <w:p>
+      <w:pPr>
+        <w:pStyle w:val="Prrafodelista"/>
+        <w:ind w:left="0"/>
+        <w:jc w:val="both"/>
+        <w:rPr>
+          <w:b/>
+          <w:color w:val="7030A0"/>
+          <w:sz w:val="32"/>
+          <w:szCs w:val="32"/>
+          <w:lang w:val="en-US"/>
+        </w:rPr>
+      </w:pPr>
+      <w:r>
+        <w:rPr>
+          <w:b/>
+          <w:color w:val="7030A0"/>
+          <w:sz w:val="32"/>
+          <w:szCs w:val="32"/>
+          <w:lang w:val="en-US"/>
+        </w:rPr>
+        <w:t>Designing heuristics</w:t>
+      </w:r>
+    </w:p>
+    <w:p>
+      <w:pPr>
+        <w:jc w:val="both"/>
+        <w:rPr>
+          <w:color w:val="002060"/>
+          <w:sz w:val="24"/>
+          <w:lang w:val="en-US"/>
+        </w:rPr>
+      </w:pPr>
+      <w:r>
+        <w:rPr>
+          <w:color w:val="002060"/>
+          <w:sz w:val="24"/>
+          <w:lang w:val="en-US"/>
+        </w:rPr>
+        <w:lastRenderedPageBreak/>
+        <w:t xml:space="preserve">Design 2 heuristics for the </w:t>
+      </w:r>
+      <w:r>
+        <w:rPr>
+          <w:color w:val="002060"/>
+          <w:sz w:val="24"/>
+          <w:lang w:val="en-US"/>
+        </w:rPr>
+        <w:t xml:space="preserve">problem of sliding block puzzle. </w:t>
+      </w:r>
+      <w:r>
+        <w:rPr>
+          <w:color w:val="002060"/>
+          <w:sz w:val="24"/>
+          <w:lang w:val="en-US"/>
+        </w:rPr>
+        <w:t xml:space="preserve">A </w:t>
+      </w:r>
+      <w:r>
+        <w:rPr>
+          <w:color w:val="002060"/>
+          <w:sz w:val="24"/>
+          <w:lang w:val="en-US"/>
+        </w:rPr>
+        <w:t>Sliding Block Puzzle</w:t>
+      </w:r>
+      <w:r>
+        <w:rPr>
+          <w:color w:val="002060"/>
+          <w:sz w:val="24"/>
+          <w:lang w:val="en-US"/>
+        </w:rPr>
+        <w:t xml:space="preserve">, </w:t>
+      </w:r>
+      <w:r>
+        <w:rPr>
+          <w:color w:val="002060"/>
+          <w:sz w:val="24"/>
+          <w:lang w:val="en-US"/>
+        </w:rPr>
+        <w:t xml:space="preserve">like the one you can find on </w:t>
+      </w:r>
+      <w:hyperlink r:id="rId12" w:history="1">
+        <w:r>
+          <w:rPr>
+            <w:rStyle w:val="Hipervnculo"/>
+            <w:lang w:val="en-US"/>
+          </w:rPr>
+          <w:t>https://www.proprofs.com/games/sliding-block-puzzle/</w:t>
+        </w:r>
+      </w:hyperlink>
+      <w:r>
+        <w:rPr>
+          <w:color w:val="002060"/>
+          <w:sz w:val="24"/>
+          <w:lang w:val="en-US"/>
+        </w:rPr>
+        <w:t>, consists of</w:t>
+      </w:r>
+      <w:r>
+        <w:rPr>
+          <w:color w:val="002060"/>
+          <w:sz w:val="24"/>
+          <w:lang w:val="en-US"/>
+        </w:rPr>
+        <w:t xml:space="preserve"> a number of yellow blocks just inside a small box, a single red block, and an opening.</w:t>
+      </w:r>
+    </w:p>
+    <w:p>
+      <w:pPr>
+        <w:jc w:val="center"/>
+        <w:rPr>
+          <w:color w:val="002060"/>
+          <w:sz w:val="24"/>
+          <w:lang w:val="en-US"/>
+        </w:rPr>
+      </w:pPr>
+      <w:r>
+        <w:rPr>
+          <w:noProof/>
+        </w:rPr>
+        <w:drawing>
+          <wp:inline distT="0" distB="0" distL="0" distR="0" wp14:anchorId="2FBCD722" wp14:editId="642A7412">
+            <wp:extent cx="2525485" cy="1500489"/>
+            <wp:effectExtent l="0" t="0" r="8255" b="5080"/>
+            <wp:docPr id="5" name="Imagen 5"/>
+            <wp:cNvGraphicFramePr>
+              <a:graphicFrameLocks xmlns:a="http://schemas.openxmlformats.org/drawingml/2006/main" noChangeAspect="1"/>
+            </wp:cNvGraphicFramePr>
+            <a:graphic xmlns:a="http://schemas.openxmlformats.org/drawingml/2006/main">
+              <a:graphicData uri="http://schemas.openxmlformats.org/drawingml/2006/picture">
+                <pic:pic xmlns:pic="http://schemas.openxmlformats.org/drawingml/2006/picture">
+                  <pic:nvPicPr>
+                    <pic:cNvPr id="1" name=""/>
+                    <pic:cNvPicPr/>
+                  </pic:nvPicPr>
+                  <pic:blipFill>
+                    <a:blip r:embed="rId13"/>
+                    <a:stretch>
+                      <a:fillRect/>
+                    </a:stretch>
+                  </pic:blipFill>
+                  <pic:spPr>
+                    <a:xfrm>
+                      <a:off x="0" y="0"/>
                       <a:ext cx="2550823" cy="1515543"/>
                     </a:xfrm>
                     <a:prstGeom prst="rect">
@@ -1424,7 +1472,6 @@
           <w:color w:val="002060"/>
           <w:sz w:val="28"/>
         </w:rPr>
-        <w:lastRenderedPageBreak/>
         <w:t>Instruction</w:t>
       </w:r>
       <w:r>
@@ -1745,7 +1792,7 @@
                     <pic:cNvPicPr/>
                   </pic:nvPicPr>
                   <pic:blipFill>
-                    <a:blip r:embed="rId11">
+                    <a:blip r:embed="rId14">
                       <a:extLst>
                         <a:ext uri="{28A0092B-C50C-407E-A947-70E740481C1C}">
                           <a14:useLocalDpi xmlns:a14="http://schemas.microsoft.com/office/drawing/2010/main" val="0"/>
@@ -1804,7 +1851,7 @@
                     <pic:cNvPicPr/>
                   </pic:nvPicPr>
                   <pic:blipFill>
-                    <a:blip r:embed="rId12">
+                    <a:blip r:embed="rId15">
                       <a:extLst>
                         <a:ext uri="{28A0092B-C50C-407E-A947-70E740481C1C}">
                           <a14:useLocalDpi xmlns:a14="http://schemas.microsoft.com/office/drawing/2010/main" val="0"/>
@@ -1896,7 +1943,17 @@
           <w:szCs w:val="20"/>
           <w:lang w:val="en-US"/>
         </w:rPr>
-        <w:t xml:space="preserve">It is admissible because it underestimates the number of moves that it will take to solve the puzzle. In fact, even if there were no yellow blocks, the number of moves it would take to solve it would be </w:t>
+        <w:t xml:space="preserve">It is admissible because it underestimates the number of moves that it will take to solve the puzzle. In fact, even if there were no yellow blocks, the number of moves it would </w:t>
+      </w:r>
+      <w:r>
+        <w:rPr>
+          <w:bCs/>
+          <w:sz w:val="24"/>
+          <w:szCs w:val="20"/>
+          <w:lang w:val="en-US"/>
+        </w:rPr>
+        <w:lastRenderedPageBreak/>
+        <w:t xml:space="preserve">take to solve it would be </w:t>
       </w:r>
       <w:r>
         <w:rPr>
@@ -2042,7 +2099,6 @@
           <w:szCs w:val="20"/>
           <w:lang w:val="en-US"/>
         </w:rPr>
-        <w:lastRenderedPageBreak/>
         <w:t xml:space="preserve">State: </w:t>
       </w:r>
       <w:r>
@@ -2069,7 +2125,7 @@
                     <pic:cNvPicPr/>
                   </pic:nvPicPr>
                   <pic:blipFill>
-                    <a:blip r:embed="rId13">
+                    <a:blip r:embed="rId16">
                       <a:extLst>
                         <a:ext uri="{28A0092B-C50C-407E-A947-70E740481C1C}">
                           <a14:useLocalDpi xmlns:a14="http://schemas.microsoft.com/office/drawing/2010/main" val="0"/>
@@ -2128,7 +2184,7 @@
                     <pic:cNvPicPr/>
                   </pic:nvPicPr>
                   <pic:blipFill>
-                    <a:blip r:embed="rId14">
+                    <a:blip r:embed="rId17">
                       <a:extLst>
                         <a:ext uri="{28A0092B-C50C-407E-A947-70E740481C1C}">
                           <a14:useLocalDpi xmlns:a14="http://schemas.microsoft.com/office/drawing/2010/main" val="0"/>
@@ -2274,8 +2330,6 @@
           <w:lang w:val="en-US"/>
         </w:rPr>
       </w:pPr>
-      <w:bookmarkStart w:id="0" w:name="_GoBack"/>
-      <w:bookmarkEnd w:id="0"/>
     </w:p>
     <w:p>
       <w:pPr>
@@ -2290,9 +2344,9 @@
       </w:pPr>
     </w:p>
     <w:sectPr>
-      <w:headerReference w:type="default" r:id="rId15"/>
-      <w:footerReference w:type="default" r:id="rId16"/>
-      <w:headerReference w:type="first" r:id="rId17"/>
+      <w:headerReference w:type="default" r:id="rId18"/>
+      <w:footerReference w:type="default" r:id="rId19"/>
+      <w:headerReference w:type="first" r:id="rId20"/>
       <w:pgSz w:w="12240" w:h="15840"/>
       <w:pgMar w:top="1254" w:right="1701" w:bottom="1417" w:left="1701" w:header="708" w:footer="708" w:gutter="0"/>
       <w:cols w:space="708"/>
@@ -4013,7 +4067,7 @@
 </file>
 
 <file path=customXml/itemProps1.xml><?xml version="1.0" encoding="utf-8"?>
-<ds:datastoreItem xmlns:ds="http://schemas.openxmlformats.org/officeDocument/2006/customXml" ds:itemID="{AC0615D4-A27D-4E0B-822F-602A4F35003C}">
+<ds:datastoreItem xmlns:ds="http://schemas.openxmlformats.org/officeDocument/2006/customXml" ds:itemID="{19485F65-6016-49BE-B02D-843A1FC80E1E}">
   <ds:schemaRefs>
     <ds:schemaRef ds:uri="http://schemas.openxmlformats.org/officeDocument/2006/bibliography"/>
   </ds:schemaRefs>

</xml_diff>